<commit_message>
Fix pending booking shown
</commit_message>
<xml_diff>
--- a/docs/temp/Algor/Algor.docx
+++ b/docs/temp/Algor/Algor.docx
@@ -279,13 +279,16 @@
         </w:rPr>
         <w:t xml:space="preserve">Collaborative filtering methods are based on collecting and analyzing a large amount of information on users’ behaviors, activities or preferences and predicting what users will like based on their similarity to other users. </w:t>
       </w:r>
-      <w:r>
-        <w:rPr>
-          <w:rFonts w:ascii="Times New Roman" w:hAnsi="Times New Roman" w:cs="Times New Roman"/>
-          <w:vertAlign w:val="superscript"/>
-        </w:rPr>
-        <w:t>[1]</w:t>
-      </w:r>
+      <w:hyperlink w:anchor="_References" w:history="1">
+        <w:r>
+          <w:rPr>
+            <w:rStyle w:val="Hyperlink"/>
+            <w:rFonts w:ascii="Times New Roman" w:hAnsi="Times New Roman" w:cs="Times New Roman"/>
+            <w:vertAlign w:val="superscript"/>
+          </w:rPr>
+          <w:t>[1]</w:t>
+        </w:r>
+      </w:hyperlink>
     </w:p>
     <w:p>
       <w:pPr>
@@ -313,13 +316,24 @@
         </w:rPr>
         <w:t xml:space="preserve"> In a content-based recommender system, keywords are used to describe the items and a user profile is built to indicate the type of item this user likes. In other words, these algorithms try to recommend items that are similar to those that a user liked in the past (or is examining in the present). </w:t>
       </w:r>
-      <w:r>
-        <w:rPr>
-          <w:rFonts w:ascii="Times New Roman" w:hAnsi="Times New Roman" w:cs="Times New Roman"/>
-          <w:vertAlign w:val="superscript"/>
-        </w:rPr>
-        <w:t>[1]</w:t>
-      </w:r>
+      <w:hyperlink w:anchor="_References" w:history="1">
+        <w:r>
+          <w:rPr>
+            <w:rStyle w:val="Hyperlink"/>
+            <w:rFonts w:ascii="Times New Roman" w:hAnsi="Times New Roman" w:cs="Times New Roman"/>
+            <w:vertAlign w:val="superscript"/>
+          </w:rPr>
+          <w:t>[2</w:t>
+        </w:r>
+        <w:r>
+          <w:rPr>
+            <w:rStyle w:val="Hyperlink"/>
+            <w:rFonts w:ascii="Times New Roman" w:hAnsi="Times New Roman" w:cs="Times New Roman"/>
+            <w:vertAlign w:val="superscript"/>
+          </w:rPr>
+          <w:t>]</w:t>
+        </w:r>
+      </w:hyperlink>
     </w:p>
     <w:p>
       <w:pPr>
@@ -887,13 +901,24 @@
         </w:rPr>
         <w:t xml:space="preserve"> </w:t>
       </w:r>
-      <w:r>
-        <w:rPr>
-          <w:rFonts w:ascii="Times New Roman" w:hAnsi="Times New Roman" w:cs="Times New Roman"/>
-          <w:vertAlign w:val="superscript"/>
-        </w:rPr>
-        <w:t>[2]</w:t>
-      </w:r>
+      <w:hyperlink w:anchor="_References" w:history="1">
+        <w:r>
+          <w:rPr>
+            <w:rStyle w:val="Hyperlink"/>
+            <w:rFonts w:ascii="Times New Roman" w:hAnsi="Times New Roman" w:cs="Times New Roman"/>
+            <w:vertAlign w:val="superscript"/>
+          </w:rPr>
+          <w:t>[3</w:t>
+        </w:r>
+        <w:r>
+          <w:rPr>
+            <w:rStyle w:val="Hyperlink"/>
+            <w:rFonts w:ascii="Times New Roman" w:hAnsi="Times New Roman" w:cs="Times New Roman"/>
+            <w:vertAlign w:val="superscript"/>
+          </w:rPr>
+          <w:t>]</w:t>
+        </w:r>
+      </w:hyperlink>
       <w:r>
         <w:rPr>
           <w:rFonts w:ascii="Times New Roman" w:hAnsi="Times New Roman" w:cs="Times New Roman"/>
@@ -1052,7 +1077,7 @@
                     </pic:cNvPicPr>
                   </pic:nvPicPr>
                   <pic:blipFill>
-                    <a:blip r:embed="rId6">
+                    <a:blip r:embed="rId8">
                       <a:extLst>
                         <a:ext uri="{28A0092B-C50C-407E-A947-70E740481C1C}">
                           <a14:useLocalDpi xmlns:a14="http://schemas.microsoft.com/office/drawing/2010/main" val="0"/>
@@ -1177,8 +1202,26 @@
           <w:rFonts w:ascii="Times New Roman" w:hAnsi="Times New Roman" w:cs="Times New Roman"/>
           <w:vertAlign w:val="superscript"/>
         </w:rPr>
-        <w:t xml:space="preserve"> [3]</w:t>
-      </w:r>
+        <w:t xml:space="preserve"> </w:t>
+      </w:r>
+      <w:hyperlink w:anchor="_References" w:history="1">
+        <w:r>
+          <w:rPr>
+            <w:rStyle w:val="Hyperlink"/>
+            <w:rFonts w:ascii="Times New Roman" w:hAnsi="Times New Roman" w:cs="Times New Roman"/>
+            <w:vertAlign w:val="superscript"/>
+          </w:rPr>
+          <w:t>[4</w:t>
+        </w:r>
+        <w:r>
+          <w:rPr>
+            <w:rStyle w:val="Hyperlink"/>
+            <w:rFonts w:ascii="Times New Roman" w:hAnsi="Times New Roman" w:cs="Times New Roman"/>
+            <w:vertAlign w:val="superscript"/>
+          </w:rPr>
+          <w:t>]</w:t>
+        </w:r>
+      </w:hyperlink>
       <w:r>
         <w:rPr>
           <w:rFonts w:ascii="Times New Roman" w:hAnsi="Times New Roman" w:cs="Times New Roman"/>
@@ -1521,7 +1564,7 @@
                     </pic:cNvPicPr>
                   </pic:nvPicPr>
                   <pic:blipFill>
-                    <a:blip r:embed="rId7">
+                    <a:blip r:embed="rId9">
                       <a:extLst>
                         <a:ext uri="{28A0092B-C50C-407E-A947-70E740481C1C}">
                           <a14:useLocalDpi xmlns:a14="http://schemas.microsoft.com/office/drawing/2010/main" val="0"/>
@@ -2504,8 +2547,10 @@
         <w:rPr>
           <w:rFonts w:ascii="Times New Roman" w:hAnsi="Times New Roman" w:cs="Times New Roman"/>
         </w:rPr>
-        <w:t>concept</w:t>
-      </w:r>
+        <w:t>design</w:t>
+      </w:r>
+      <w:bookmarkStart w:id="0" w:name="_GoBack"/>
+      <w:bookmarkEnd w:id="0"/>
     </w:p>
     <w:p>
       <w:pPr>
@@ -14465,13 +14510,7 @@
         <w:rPr>
           <w:rFonts w:ascii="Times New Roman" w:hAnsi="Times New Roman" w:cs="Times New Roman"/>
         </w:rPr>
-        <w:t xml:space="preserve"> Math.Log10(double) and Math.Sqrt(double) </w:t>
-      </w:r>
-      <w:r>
-        <w:rPr>
-          <w:rFonts w:ascii="Times New Roman" w:hAnsi="Times New Roman" w:cs="Times New Roman"/>
-        </w:rPr>
-        <w:t>has O(1) time complexity</w:t>
+        <w:t xml:space="preserve"> Math.Log10(double) and Math.Sqrt(double) has O(1) time complexity</w:t>
       </w:r>
       <w:r>
         <w:rPr>
@@ -15912,13 +15951,7 @@
         <w:rPr>
           <w:rFonts w:ascii="Times New Roman" w:hAnsi="Times New Roman" w:cs="Times New Roman"/>
         </w:rPr>
-        <w:t xml:space="preserve"> – </w:t>
-      </w:r>
-      <w:r>
-        <w:rPr>
-          <w:rFonts w:ascii="Times New Roman" w:hAnsi="Times New Roman" w:cs="Times New Roman"/>
-        </w:rPr>
-        <w:t xml:space="preserve">Time complexity of </w:t>
+        <w:t xml:space="preserve"> – Time complexity of </w:t>
       </w:r>
       <w:r>
         <w:rPr>
@@ -16029,19 +16062,7 @@
               <w:rPr>
                 <w:rFonts w:ascii="Times New Roman" w:hAnsi="Times New Roman" w:cs="Times New Roman"/>
               </w:rPr>
-              <w:t xml:space="preserve">Calculate each </w:t>
-            </w:r>
-            <w:r>
-              <w:rPr>
-                <w:rFonts w:ascii="Times New Roman" w:hAnsi="Times New Roman" w:cs="Times New Roman"/>
-              </w:rPr>
-              <w:t>vehicle</w:t>
-            </w:r>
-            <w:r>
-              <w:rPr>
-                <w:rFonts w:ascii="Times New Roman" w:hAnsi="Times New Roman" w:cs="Times New Roman"/>
-              </w:rPr>
-              <w:t xml:space="preserve"> vector </w:t>
+              <w:t xml:space="preserve">Calculate each vehicle vector </w:t>
             </w:r>
             <m:oMath>
               <m:r>
@@ -16096,13 +16117,7 @@
               <w:rPr>
                 <w:rFonts w:ascii="Times New Roman" w:hAnsi="Times New Roman" w:cs="Times New Roman"/>
               </w:rPr>
-              <w:t xml:space="preserve">Calculate </w:t>
-            </w:r>
-            <w:r>
-              <w:rPr>
-                <w:rFonts w:ascii="Times New Roman" w:hAnsi="Times New Roman" w:cs="Times New Roman"/>
-              </w:rPr>
-              <w:t xml:space="preserve">each attribute vector </w:t>
+              <w:t xml:space="preserve">Calculate each attribute vector </w:t>
             </w:r>
             <m:oMath>
               <m:sSub>
@@ -16755,14 +16770,7 @@
                 <w:rFonts w:ascii="Times New Roman" w:hAnsi="Times New Roman" w:cs="Times New Roman"/>
                 <w:b/>
               </w:rPr>
-              <w:t>O(</w:t>
-            </w:r>
-            <w:r>
-              <w:rPr>
-                <w:rFonts w:ascii="Times New Roman" w:hAnsi="Times New Roman" w:cs="Times New Roman"/>
-                <w:b/>
-              </w:rPr>
-              <w:t>nk</w:t>
+              <w:t>O(nk</w:t>
             </w:r>
             <w:r>
               <w:rPr>
@@ -16831,34 +16839,14 @@
         <w:rPr>
           <w:rFonts w:ascii="Times New Roman" w:hAnsi="Times New Roman" w:cs="Times New Roman"/>
         </w:rPr>
-        <w:t xml:space="preserve"> – </w:t>
-      </w:r>
-      <w:r>
-        <w:rPr>
-          <w:rFonts w:ascii="Times New Roman" w:hAnsi="Times New Roman" w:cs="Times New Roman"/>
-        </w:rPr>
-        <w:t xml:space="preserve">Time complexity of </w:t>
+        <w:t xml:space="preserve"> – Time complexity of </w:t>
       </w:r>
       <w:r>
         <w:rPr>
           <w:rFonts w:ascii="Times New Roman" w:hAnsi="Times New Roman" w:cs="Times New Roman"/>
           <w:b/>
         </w:rPr>
-        <w:t>B</w:t>
-      </w:r>
-      <w:r>
-        <w:rPr>
-          <w:rFonts w:ascii="Times New Roman" w:hAnsi="Times New Roman" w:cs="Times New Roman"/>
-          <w:b/>
-        </w:rPr>
-        <w:t xml:space="preserve">uild </w:t>
-      </w:r>
-      <w:r>
-        <w:rPr>
-          <w:rFonts w:ascii="Times New Roman" w:hAnsi="Times New Roman" w:cs="Times New Roman"/>
-          <w:b/>
-        </w:rPr>
-        <w:t xml:space="preserve">vehicle vectors </w:t>
+        <w:t xml:space="preserve">Build vehicle vectors </w:t>
       </w:r>
       <w:r>
         <w:rPr>
@@ -17375,13 +17363,7 @@
                 <w:rPr>
                   <w:rFonts w:ascii="Cambria Math" w:hAnsi="Cambria Math" w:cs="Times New Roman"/>
                 </w:rPr>
-                <m:t>a∙</m:t>
-              </m:r>
-              <m:r>
-                <w:rPr>
-                  <w:rFonts w:ascii="Cambria Math" w:hAnsi="Cambria Math" w:cs="Times New Roman"/>
-                </w:rPr>
-                <m:t>v</m:t>
+                <m:t>a∙v</m:t>
               </m:r>
               <m:r>
                 <m:rPr>
@@ -17769,14 +17751,7 @@
           <w:rFonts w:ascii="Times New Roman" w:hAnsi="Times New Roman" w:cs="Times New Roman"/>
           <w:b/>
         </w:rPr>
-        <w:t>Score vehicles</w:t>
-      </w:r>
-      <w:r>
-        <w:rPr>
-          <w:rFonts w:ascii="Times New Roman" w:hAnsi="Times New Roman" w:cs="Times New Roman"/>
-          <w:b/>
-        </w:rPr>
-        <w:t xml:space="preserve"> </w:t>
+        <w:t xml:space="preserve">Score vehicles </w:t>
       </w:r>
       <w:r>
         <w:rPr>
@@ -17829,21 +17804,12 @@
         </w:rPr>
         <w:t xml:space="preserve">The overall time complexity of our algorithm is </w:t>
       </w:r>
-      <w:proofErr w:type="gramStart"/>
       <w:r>
         <w:rPr>
           <w:rFonts w:ascii="Times New Roman" w:hAnsi="Times New Roman" w:cs="Times New Roman"/>
           <w:b/>
         </w:rPr>
-        <w:t>O(</w:t>
-      </w:r>
-      <w:proofErr w:type="gramEnd"/>
-      <w:r>
-        <w:rPr>
-          <w:rFonts w:ascii="Times New Roman" w:hAnsi="Times New Roman" w:cs="Times New Roman"/>
-          <w:b/>
-        </w:rPr>
-        <w:t>n</w:t>
+        <w:t>O(n</w:t>
       </w:r>
       <w:r>
         <w:rPr>
@@ -17903,13 +17869,7 @@
         <w:rPr>
           <w:rFonts w:ascii="Times New Roman" w:hAnsi="Times New Roman" w:cs="Times New Roman"/>
         </w:rPr>
-        <w:t>reduce</w:t>
-      </w:r>
-      <w:r>
-        <w:rPr>
-          <w:rFonts w:ascii="Times New Roman" w:hAnsi="Times New Roman" w:cs="Times New Roman"/>
-        </w:rPr>
-        <w:t>d</w:t>
+        <w:t>reduced</w:t>
       </w:r>
       <w:r>
         <w:rPr>
@@ -17959,7 +17919,13 @@
         <w:rPr>
           <w:rFonts w:ascii="Times New Roman" w:hAnsi="Times New Roman" w:cs="Times New Roman"/>
         </w:rPr>
-        <w:t>N is the sum between the content-based attributes presented naturally on every vehicle and the collaborative attributes which are the neighbors a vehicle has. The more booking the customer makes, the more neighbors he may have, and the more n will increase.</w:t>
+        <w:t>n</w:t>
+      </w:r>
+      <w:r>
+        <w:rPr>
+          <w:rFonts w:ascii="Times New Roman" w:hAnsi="Times New Roman" w:cs="Times New Roman"/>
+        </w:rPr>
+        <w:t xml:space="preserve"> is the sum between the content-based attributes presented naturally on every vehicle and the collaborative attributes which are the neighbors a vehicle has. The more booking the customer makes, the more neighbors he may have, and the more n will increase.</w:t>
       </w:r>
     </w:p>
     <w:p>
@@ -17985,15 +17951,7 @@
         <w:rPr>
           <w:rFonts w:ascii="Times New Roman" w:hAnsi="Times New Roman" w:cs="Times New Roman"/>
         </w:rPr>
-        <w:t xml:space="preserve"> is quite poor, but still stay in the typical zone of collaborative recommendation solution. In th</w:t>
-      </w:r>
-      <w:bookmarkStart w:id="0" w:name="_GoBack"/>
-      <w:bookmarkEnd w:id="0"/>
-      <w:r>
-        <w:rPr>
-          <w:rFonts w:ascii="Times New Roman" w:hAnsi="Times New Roman" w:cs="Times New Roman"/>
-        </w:rPr>
-        <w:t>e future that</w:t>
+        <w:t xml:space="preserve"> is quite poor, but still stay in the typical zone of collaborative recommendation solution. In the future that</w:t>
       </w:r>
       <w:r>
         <w:rPr>
@@ -18043,6 +18001,111 @@
         </w:rPr>
         <w:t>.</w:t>
       </w:r>
+    </w:p>
+    <w:p>
+      <w:pPr>
+        <w:jc w:val="left"/>
+        <w:rPr>
+          <w:rFonts w:ascii="Times New Roman" w:hAnsi="Times New Roman" w:cs="Times New Roman"/>
+        </w:rPr>
+      </w:pPr>
+      <w:r>
+        <w:rPr>
+          <w:rFonts w:ascii="Times New Roman" w:hAnsi="Times New Roman" w:cs="Times New Roman"/>
+        </w:rPr>
+        <w:br w:type="page"/>
+      </w:r>
+    </w:p>
+    <w:p>
+      <w:pPr>
+        <w:pStyle w:val="Heading1"/>
+        <w:numPr>
+          <w:ilvl w:val="0"/>
+          <w:numId w:val="2"/>
+        </w:numPr>
+      </w:pPr>
+      <w:bookmarkStart w:id="1" w:name="_References"/>
+      <w:bookmarkEnd w:id="1"/>
+      <w:r>
+        <w:lastRenderedPageBreak/>
+        <w:t>References</w:t>
+      </w:r>
+    </w:p>
+    <w:p>
+      <w:r>
+        <w:t xml:space="preserve">[1] </w:t>
+      </w:r>
+      <w:hyperlink r:id="rId10" w:history="1">
+        <w:r>
+          <w:rPr>
+            <w:rStyle w:val="Hyperlink"/>
+          </w:rPr>
+          <w:t>https://en.wikiped</w:t>
+        </w:r>
+        <w:r>
+          <w:rPr>
+            <w:rStyle w:val="Hyperlink"/>
+          </w:rPr>
+          <w:t>i</w:t>
+        </w:r>
+        <w:r>
+          <w:rPr>
+            <w:rStyle w:val="Hyperlink"/>
+          </w:rPr>
+          <w:t>a.or</w:t>
+        </w:r>
+        <w:r>
+          <w:rPr>
+            <w:rStyle w:val="Hyperlink"/>
+          </w:rPr>
+          <w:t>g</w:t>
+        </w:r>
+        <w:r>
+          <w:rPr>
+            <w:rStyle w:val="Hyperlink"/>
+          </w:rPr>
+          <w:t>/wiki/Recommender_system#Collaborative_filtering</w:t>
+        </w:r>
+      </w:hyperlink>
+    </w:p>
+    <w:p>
+      <w:r>
+        <w:t xml:space="preserve">[2] </w:t>
+      </w:r>
+      <w:hyperlink r:id="rId11" w:history="1">
+        <w:r>
+          <w:rPr>
+            <w:rStyle w:val="Hyperlink"/>
+          </w:rPr>
+          <w:t>https://en.wikipedia.org/wiki/Recommender_system#Content-based_filtering</w:t>
+        </w:r>
+      </w:hyperlink>
+    </w:p>
+    <w:p>
+      <w:r>
+        <w:t xml:space="preserve">[3] </w:t>
+      </w:r>
+      <w:hyperlink r:id="rId12" w:history="1">
+        <w:r>
+          <w:rPr>
+            <w:rStyle w:val="Hyperlink"/>
+          </w:rPr>
+          <w:t>https://en.wikipedia.org/wiki/Vector_space_model</w:t>
+        </w:r>
+      </w:hyperlink>
+    </w:p>
+    <w:p>
+      <w:r>
+        <w:t xml:space="preserve">[4] </w:t>
+      </w:r>
+      <w:hyperlink r:id="rId13" w:history="1">
+        <w:r>
+          <w:rPr>
+            <w:rStyle w:val="Hyperlink"/>
+          </w:rPr>
+          <w:t>https://en.wikipedia.org/wiki/Tf%E2%80%93idf</w:t>
+        </w:r>
+      </w:hyperlink>
     </w:p>
     <w:sectPr>
       <w:pgSz w:w="12240" w:h="15840"/>
@@ -18052,6 +18115,56 @@
     </w:sectPr>
   </w:body>
 </w:document>
+</file>
+
+<file path=word/endnotes.xml><?xml version="1.0" encoding="utf-8"?>
+<w:endnotes xmlns:wpc="http://schemas.microsoft.com/office/word/2010/wordprocessingCanvas" xmlns:mc="http://schemas.openxmlformats.org/markup-compatibility/2006" xmlns:o="urn:schemas-microsoft-com:office:office" xmlns:r="http://schemas.openxmlformats.org/officeDocument/2006/relationships" xmlns:m="http://schemas.openxmlformats.org/officeDocument/2006/math" xmlns:v="urn:schemas-microsoft-com:vml" xmlns:wp14="http://schemas.microsoft.com/office/word/2010/wordprocessingDrawing" xmlns:wp="http://schemas.openxmlformats.org/drawingml/2006/wordprocessingDrawing" xmlns:w10="urn:schemas-microsoft-com:office:word" xmlns:w="http://schemas.openxmlformats.org/wordprocessingml/2006/main" xmlns:w14="http://schemas.microsoft.com/office/word/2010/wordml" xmlns:w15="http://schemas.microsoft.com/office/word/2012/wordml" xmlns:wpg="http://schemas.microsoft.com/office/word/2010/wordprocessingGroup" xmlns:wpi="http://schemas.microsoft.com/office/word/2010/wordprocessingInk" xmlns:wne="http://schemas.microsoft.com/office/word/2006/wordml" xmlns:wps="http://schemas.microsoft.com/office/word/2010/wordprocessingShape" mc:Ignorable="w14 w15 wp14">
+  <w:endnote w:type="separator" w:id="-1">
+    <w:p>
+      <w:pPr>
+        <w:spacing w:after="0" w:line="240" w:lineRule="auto"/>
+      </w:pPr>
+      <w:r>
+        <w:separator/>
+      </w:r>
+    </w:p>
+  </w:endnote>
+  <w:endnote w:type="continuationSeparator" w:id="0">
+    <w:p>
+      <w:pPr>
+        <w:spacing w:after="0" w:line="240" w:lineRule="auto"/>
+      </w:pPr>
+      <w:r>
+        <w:continuationSeparator/>
+      </w:r>
+    </w:p>
+  </w:endnote>
+</w:endnotes>
+</file>
+
+<file path=word/footnotes.xml><?xml version="1.0" encoding="utf-8"?>
+<w:footnotes xmlns:wpc="http://schemas.microsoft.com/office/word/2010/wordprocessingCanvas" xmlns:mc="http://schemas.openxmlformats.org/markup-compatibility/2006" xmlns:o="urn:schemas-microsoft-com:office:office" xmlns:r="http://schemas.openxmlformats.org/officeDocument/2006/relationships" xmlns:m="http://schemas.openxmlformats.org/officeDocument/2006/math" xmlns:v="urn:schemas-microsoft-com:vml" xmlns:wp14="http://schemas.microsoft.com/office/word/2010/wordprocessingDrawing" xmlns:wp="http://schemas.openxmlformats.org/drawingml/2006/wordprocessingDrawing" xmlns:w10="urn:schemas-microsoft-com:office:word" xmlns:w="http://schemas.openxmlformats.org/wordprocessingml/2006/main" xmlns:w14="http://schemas.microsoft.com/office/word/2010/wordml" xmlns:w15="http://schemas.microsoft.com/office/word/2012/wordml" xmlns:wpg="http://schemas.microsoft.com/office/word/2010/wordprocessingGroup" xmlns:wpi="http://schemas.microsoft.com/office/word/2010/wordprocessingInk" xmlns:wne="http://schemas.microsoft.com/office/word/2006/wordml" xmlns:wps="http://schemas.microsoft.com/office/word/2010/wordprocessingShape" mc:Ignorable="w14 w15 wp14">
+  <w:footnote w:type="separator" w:id="-1">
+    <w:p>
+      <w:pPr>
+        <w:spacing w:after="0" w:line="240" w:lineRule="auto"/>
+      </w:pPr>
+      <w:r>
+        <w:separator/>
+      </w:r>
+    </w:p>
+  </w:footnote>
+  <w:footnote w:type="continuationSeparator" w:id="0">
+    <w:p>
+      <w:pPr>
+        <w:spacing w:after="0" w:line="240" w:lineRule="auto"/>
+      </w:pPr>
+      <w:r>
+        <w:continuationSeparator/>
+      </w:r>
+    </w:p>
+  </w:footnote>
+</w:footnotes>
 </file>
 
 <file path=word/numbering.xml><?xml version="1.0" encoding="utf-8"?>
@@ -19020,6 +19133,92 @@
     </w:lvl>
   </w:abstractNum>
   <w:abstractNum w:abstractNumId="9" w15:restartNumberingAfterBreak="0">
+    <w:nsid w:val="2B412086"/>
+    <w:multiLevelType w:val="hybridMultilevel"/>
+    <w:tmpl w:val="EFEA84E4"/>
+    <w:lvl w:ilvl="0" w:tplc="0409000F">
+      <w:start w:val="1"/>
+      <w:numFmt w:val="decimal"/>
+      <w:lvlText w:val="%1."/>
+      <w:lvlJc w:val="left"/>
+      <w:pPr>
+        <w:ind w:left="720" w:hanging="360"/>
+      </w:pPr>
+    </w:lvl>
+    <w:lvl w:ilvl="1" w:tplc="04090019" w:tentative="1">
+      <w:start w:val="1"/>
+      <w:numFmt w:val="lowerLetter"/>
+      <w:lvlText w:val="%2."/>
+      <w:lvlJc w:val="left"/>
+      <w:pPr>
+        <w:ind w:left="1440" w:hanging="360"/>
+      </w:pPr>
+    </w:lvl>
+    <w:lvl w:ilvl="2" w:tplc="0409001B" w:tentative="1">
+      <w:start w:val="1"/>
+      <w:numFmt w:val="lowerRoman"/>
+      <w:lvlText w:val="%3."/>
+      <w:lvlJc w:val="right"/>
+      <w:pPr>
+        <w:ind w:left="2160" w:hanging="180"/>
+      </w:pPr>
+    </w:lvl>
+    <w:lvl w:ilvl="3" w:tplc="0409000F" w:tentative="1">
+      <w:start w:val="1"/>
+      <w:numFmt w:val="decimal"/>
+      <w:lvlText w:val="%4."/>
+      <w:lvlJc w:val="left"/>
+      <w:pPr>
+        <w:ind w:left="2880" w:hanging="360"/>
+      </w:pPr>
+    </w:lvl>
+    <w:lvl w:ilvl="4" w:tplc="04090019" w:tentative="1">
+      <w:start w:val="1"/>
+      <w:numFmt w:val="lowerLetter"/>
+      <w:lvlText w:val="%5."/>
+      <w:lvlJc w:val="left"/>
+      <w:pPr>
+        <w:ind w:left="3600" w:hanging="360"/>
+      </w:pPr>
+    </w:lvl>
+    <w:lvl w:ilvl="5" w:tplc="0409001B" w:tentative="1">
+      <w:start w:val="1"/>
+      <w:numFmt w:val="lowerRoman"/>
+      <w:lvlText w:val="%6."/>
+      <w:lvlJc w:val="right"/>
+      <w:pPr>
+        <w:ind w:left="4320" w:hanging="180"/>
+      </w:pPr>
+    </w:lvl>
+    <w:lvl w:ilvl="6" w:tplc="0409000F" w:tentative="1">
+      <w:start w:val="1"/>
+      <w:numFmt w:val="decimal"/>
+      <w:lvlText w:val="%7."/>
+      <w:lvlJc w:val="left"/>
+      <w:pPr>
+        <w:ind w:left="5040" w:hanging="360"/>
+      </w:pPr>
+    </w:lvl>
+    <w:lvl w:ilvl="7" w:tplc="04090019" w:tentative="1">
+      <w:start w:val="1"/>
+      <w:numFmt w:val="lowerLetter"/>
+      <w:lvlText w:val="%8."/>
+      <w:lvlJc w:val="left"/>
+      <w:pPr>
+        <w:ind w:left="5760" w:hanging="360"/>
+      </w:pPr>
+    </w:lvl>
+    <w:lvl w:ilvl="8" w:tplc="0409001B" w:tentative="1">
+      <w:start w:val="1"/>
+      <w:numFmt w:val="lowerRoman"/>
+      <w:lvlText w:val="%9."/>
+      <w:lvlJc w:val="right"/>
+      <w:pPr>
+        <w:ind w:left="6480" w:hanging="180"/>
+      </w:pPr>
+    </w:lvl>
+  </w:abstractNum>
+  <w:abstractNum w:abstractNumId="10" w15:restartNumberingAfterBreak="0">
     <w:nsid w:val="2E48353B"/>
     <w:multiLevelType w:val="hybridMultilevel"/>
     <w:tmpl w:val="D2C2DDEC"/>
@@ -19132,7 +19331,7 @@
       </w:rPr>
     </w:lvl>
   </w:abstractNum>
-  <w:abstractNum w:abstractNumId="10" w15:restartNumberingAfterBreak="0">
+  <w:abstractNum w:abstractNumId="11" w15:restartNumberingAfterBreak="0">
     <w:nsid w:val="2EFC39DB"/>
     <w:multiLevelType w:val="hybridMultilevel"/>
     <w:tmpl w:val="ACD62900"/>
@@ -19245,7 +19444,7 @@
       </w:rPr>
     </w:lvl>
   </w:abstractNum>
-  <w:abstractNum w:abstractNumId="11" w15:restartNumberingAfterBreak="0">
+  <w:abstractNum w:abstractNumId="12" w15:restartNumberingAfterBreak="0">
     <w:nsid w:val="329F2A07"/>
     <w:multiLevelType w:val="multilevel"/>
     <w:tmpl w:val="0409001F"/>
@@ -19331,7 +19530,7 @@
       </w:pPr>
     </w:lvl>
   </w:abstractNum>
-  <w:abstractNum w:abstractNumId="12" w15:restartNumberingAfterBreak="0">
+  <w:abstractNum w:abstractNumId="13" w15:restartNumberingAfterBreak="0">
     <w:nsid w:val="35A545E5"/>
     <w:multiLevelType w:val="hybridMultilevel"/>
     <w:tmpl w:val="66985034"/>
@@ -19444,7 +19643,7 @@
       </w:rPr>
     </w:lvl>
   </w:abstractNum>
-  <w:abstractNum w:abstractNumId="13" w15:restartNumberingAfterBreak="0">
+  <w:abstractNum w:abstractNumId="14" w15:restartNumberingAfterBreak="0">
     <w:nsid w:val="37D8194E"/>
     <w:multiLevelType w:val="multilevel"/>
     <w:tmpl w:val="937CA8BE"/>
@@ -19557,7 +19756,7 @@
       </w:rPr>
     </w:lvl>
   </w:abstractNum>
-  <w:abstractNum w:abstractNumId="14" w15:restartNumberingAfterBreak="0">
+  <w:abstractNum w:abstractNumId="15" w15:restartNumberingAfterBreak="0">
     <w:nsid w:val="3D564D88"/>
     <w:multiLevelType w:val="hybridMultilevel"/>
     <w:tmpl w:val="06F4F71E"/>
@@ -19670,7 +19869,7 @@
       </w:rPr>
     </w:lvl>
   </w:abstractNum>
-  <w:abstractNum w:abstractNumId="15" w15:restartNumberingAfterBreak="0">
+  <w:abstractNum w:abstractNumId="16" w15:restartNumberingAfterBreak="0">
     <w:nsid w:val="3D732C0D"/>
     <w:multiLevelType w:val="hybridMultilevel"/>
     <w:tmpl w:val="49C6C8D6"/>
@@ -19756,7 +19955,7 @@
       </w:pPr>
     </w:lvl>
   </w:abstractNum>
-  <w:abstractNum w:abstractNumId="16" w15:restartNumberingAfterBreak="0">
+  <w:abstractNum w:abstractNumId="17" w15:restartNumberingAfterBreak="0">
     <w:nsid w:val="3E4A56E7"/>
     <w:multiLevelType w:val="hybridMultilevel"/>
     <w:tmpl w:val="6F78BAD8"/>
@@ -19869,7 +20068,120 @@
       </w:rPr>
     </w:lvl>
   </w:abstractNum>
-  <w:abstractNum w:abstractNumId="17" w15:restartNumberingAfterBreak="0">
+  <w:abstractNum w:abstractNumId="18" w15:restartNumberingAfterBreak="0">
+    <w:nsid w:val="3FC947C5"/>
+    <w:multiLevelType w:val="hybridMultilevel"/>
+    <w:tmpl w:val="375ADB80"/>
+    <w:lvl w:ilvl="0" w:tplc="04090001">
+      <w:start w:val="1"/>
+      <w:numFmt w:val="bullet"/>
+      <w:lvlText w:val=""/>
+      <w:lvlJc w:val="left"/>
+      <w:pPr>
+        <w:ind w:left="720" w:hanging="360"/>
+      </w:pPr>
+      <w:rPr>
+        <w:rFonts w:ascii="Symbol" w:hAnsi="Symbol" w:hint="default"/>
+      </w:rPr>
+    </w:lvl>
+    <w:lvl w:ilvl="1" w:tplc="04090003" w:tentative="1">
+      <w:start w:val="1"/>
+      <w:numFmt w:val="bullet"/>
+      <w:lvlText w:val="o"/>
+      <w:lvlJc w:val="left"/>
+      <w:pPr>
+        <w:ind w:left="1440" w:hanging="360"/>
+      </w:pPr>
+      <w:rPr>
+        <w:rFonts w:ascii="Courier New" w:hAnsi="Courier New" w:cs="Courier New" w:hint="default"/>
+      </w:rPr>
+    </w:lvl>
+    <w:lvl w:ilvl="2" w:tplc="04090005" w:tentative="1">
+      <w:start w:val="1"/>
+      <w:numFmt w:val="bullet"/>
+      <w:lvlText w:val=""/>
+      <w:lvlJc w:val="left"/>
+      <w:pPr>
+        <w:ind w:left="2160" w:hanging="360"/>
+      </w:pPr>
+      <w:rPr>
+        <w:rFonts w:ascii="Wingdings" w:hAnsi="Wingdings" w:hint="default"/>
+      </w:rPr>
+    </w:lvl>
+    <w:lvl w:ilvl="3" w:tplc="04090001" w:tentative="1">
+      <w:start w:val="1"/>
+      <w:numFmt w:val="bullet"/>
+      <w:lvlText w:val=""/>
+      <w:lvlJc w:val="left"/>
+      <w:pPr>
+        <w:ind w:left="2880" w:hanging="360"/>
+      </w:pPr>
+      <w:rPr>
+        <w:rFonts w:ascii="Symbol" w:hAnsi="Symbol" w:hint="default"/>
+      </w:rPr>
+    </w:lvl>
+    <w:lvl w:ilvl="4" w:tplc="04090003" w:tentative="1">
+      <w:start w:val="1"/>
+      <w:numFmt w:val="bullet"/>
+      <w:lvlText w:val="o"/>
+      <w:lvlJc w:val="left"/>
+      <w:pPr>
+        <w:ind w:left="3600" w:hanging="360"/>
+      </w:pPr>
+      <w:rPr>
+        <w:rFonts w:ascii="Courier New" w:hAnsi="Courier New" w:cs="Courier New" w:hint="default"/>
+      </w:rPr>
+    </w:lvl>
+    <w:lvl w:ilvl="5" w:tplc="04090005" w:tentative="1">
+      <w:start w:val="1"/>
+      <w:numFmt w:val="bullet"/>
+      <w:lvlText w:val=""/>
+      <w:lvlJc w:val="left"/>
+      <w:pPr>
+        <w:ind w:left="4320" w:hanging="360"/>
+      </w:pPr>
+      <w:rPr>
+        <w:rFonts w:ascii="Wingdings" w:hAnsi="Wingdings" w:hint="default"/>
+      </w:rPr>
+    </w:lvl>
+    <w:lvl w:ilvl="6" w:tplc="04090001" w:tentative="1">
+      <w:start w:val="1"/>
+      <w:numFmt w:val="bullet"/>
+      <w:lvlText w:val=""/>
+      <w:lvlJc w:val="left"/>
+      <w:pPr>
+        <w:ind w:left="5040" w:hanging="360"/>
+      </w:pPr>
+      <w:rPr>
+        <w:rFonts w:ascii="Symbol" w:hAnsi="Symbol" w:hint="default"/>
+      </w:rPr>
+    </w:lvl>
+    <w:lvl w:ilvl="7" w:tplc="04090003" w:tentative="1">
+      <w:start w:val="1"/>
+      <w:numFmt w:val="bullet"/>
+      <w:lvlText w:val="o"/>
+      <w:lvlJc w:val="left"/>
+      <w:pPr>
+        <w:ind w:left="5760" w:hanging="360"/>
+      </w:pPr>
+      <w:rPr>
+        <w:rFonts w:ascii="Courier New" w:hAnsi="Courier New" w:cs="Courier New" w:hint="default"/>
+      </w:rPr>
+    </w:lvl>
+    <w:lvl w:ilvl="8" w:tplc="04090005" w:tentative="1">
+      <w:start w:val="1"/>
+      <w:numFmt w:val="bullet"/>
+      <w:lvlText w:val=""/>
+      <w:lvlJc w:val="left"/>
+      <w:pPr>
+        <w:ind w:left="6480" w:hanging="360"/>
+      </w:pPr>
+      <w:rPr>
+        <w:rFonts w:ascii="Wingdings" w:hAnsi="Wingdings" w:hint="default"/>
+      </w:rPr>
+    </w:lvl>
+  </w:abstractNum>
+  <w:abstractNum w:abstractNumId="19" w15:restartNumberingAfterBreak="0">
     <w:nsid w:val="43222B05"/>
     <w:multiLevelType w:val="hybridMultilevel"/>
     <w:tmpl w:val="210A01F6"/>
@@ -19982,7 +20294,7 @@
       </w:rPr>
     </w:lvl>
   </w:abstractNum>
-  <w:abstractNum w:abstractNumId="18" w15:restartNumberingAfterBreak="0">
+  <w:abstractNum w:abstractNumId="20" w15:restartNumberingAfterBreak="0">
     <w:nsid w:val="498A6872"/>
     <w:multiLevelType w:val="multilevel"/>
     <w:tmpl w:val="937CA8BE"/>
@@ -20095,7 +20407,7 @@
       </w:rPr>
     </w:lvl>
   </w:abstractNum>
-  <w:abstractNum w:abstractNumId="19" w15:restartNumberingAfterBreak="0">
+  <w:abstractNum w:abstractNumId="21" w15:restartNumberingAfterBreak="0">
     <w:nsid w:val="545F127A"/>
     <w:multiLevelType w:val="multilevel"/>
     <w:tmpl w:val="937CA8BE"/>
@@ -20208,7 +20520,7 @@
       </w:rPr>
     </w:lvl>
   </w:abstractNum>
-  <w:abstractNum w:abstractNumId="20" w15:restartNumberingAfterBreak="0">
+  <w:abstractNum w:abstractNumId="22" w15:restartNumberingAfterBreak="0">
     <w:nsid w:val="5A7E57C2"/>
     <w:multiLevelType w:val="hybridMultilevel"/>
     <w:tmpl w:val="D9760030"/>
@@ -20321,7 +20633,7 @@
       </w:rPr>
     </w:lvl>
   </w:abstractNum>
-  <w:abstractNum w:abstractNumId="21" w15:restartNumberingAfterBreak="0">
+  <w:abstractNum w:abstractNumId="23" w15:restartNumberingAfterBreak="0">
     <w:nsid w:val="5D014876"/>
     <w:multiLevelType w:val="hybridMultilevel"/>
     <w:tmpl w:val="1924C96C"/>
@@ -20407,7 +20719,7 @@
       </w:pPr>
     </w:lvl>
   </w:abstractNum>
-  <w:abstractNum w:abstractNumId="22" w15:restartNumberingAfterBreak="0">
+  <w:abstractNum w:abstractNumId="24" w15:restartNumberingAfterBreak="0">
     <w:nsid w:val="5D7B0BE7"/>
     <w:multiLevelType w:val="hybridMultilevel"/>
     <w:tmpl w:val="8D66F2DA"/>
@@ -20520,7 +20832,7 @@
       </w:rPr>
     </w:lvl>
   </w:abstractNum>
-  <w:abstractNum w:abstractNumId="23" w15:restartNumberingAfterBreak="0">
+  <w:abstractNum w:abstractNumId="25" w15:restartNumberingAfterBreak="0">
     <w:nsid w:val="5E8154ED"/>
     <w:multiLevelType w:val="hybridMultilevel"/>
     <w:tmpl w:val="07524FAA"/>
@@ -20633,7 +20945,7 @@
       </w:rPr>
     </w:lvl>
   </w:abstractNum>
-  <w:abstractNum w:abstractNumId="24" w15:restartNumberingAfterBreak="0">
+  <w:abstractNum w:abstractNumId="26" w15:restartNumberingAfterBreak="0">
     <w:nsid w:val="5FEA70A3"/>
     <w:multiLevelType w:val="hybridMultilevel"/>
     <w:tmpl w:val="FEDAA604"/>
@@ -20719,7 +21031,7 @@
       </w:pPr>
     </w:lvl>
   </w:abstractNum>
-  <w:abstractNum w:abstractNumId="25" w15:restartNumberingAfterBreak="0">
+  <w:abstractNum w:abstractNumId="27" w15:restartNumberingAfterBreak="0">
     <w:nsid w:val="605017A4"/>
     <w:multiLevelType w:val="hybridMultilevel"/>
     <w:tmpl w:val="E25C930C"/>
@@ -20832,7 +21144,7 @@
       </w:rPr>
     </w:lvl>
   </w:abstractNum>
-  <w:abstractNum w:abstractNumId="26" w15:restartNumberingAfterBreak="0">
+  <w:abstractNum w:abstractNumId="28" w15:restartNumberingAfterBreak="0">
     <w:nsid w:val="68246EA0"/>
     <w:multiLevelType w:val="hybridMultilevel"/>
     <w:tmpl w:val="4DDED412"/>
@@ -20945,7 +21257,7 @@
       </w:rPr>
     </w:lvl>
   </w:abstractNum>
-  <w:abstractNum w:abstractNumId="27" w15:restartNumberingAfterBreak="0">
+  <w:abstractNum w:abstractNumId="29" w15:restartNumberingAfterBreak="0">
     <w:nsid w:val="6B2F3FA4"/>
     <w:multiLevelType w:val="hybridMultilevel"/>
     <w:tmpl w:val="984E93DE"/>
@@ -21058,7 +21370,7 @@
       </w:rPr>
     </w:lvl>
   </w:abstractNum>
-  <w:abstractNum w:abstractNumId="28" w15:restartNumberingAfterBreak="0">
+  <w:abstractNum w:abstractNumId="30" w15:restartNumberingAfterBreak="0">
     <w:nsid w:val="6C165128"/>
     <w:multiLevelType w:val="hybridMultilevel"/>
     <w:tmpl w:val="EEE6AD7A"/>
@@ -21171,7 +21483,7 @@
       </w:rPr>
     </w:lvl>
   </w:abstractNum>
-  <w:abstractNum w:abstractNumId="29" w15:restartNumberingAfterBreak="0">
+  <w:abstractNum w:abstractNumId="31" w15:restartNumberingAfterBreak="0">
     <w:nsid w:val="6CD57D71"/>
     <w:multiLevelType w:val="hybridMultilevel"/>
     <w:tmpl w:val="683057F2"/>
@@ -21284,7 +21596,7 @@
       </w:rPr>
     </w:lvl>
   </w:abstractNum>
-  <w:abstractNum w:abstractNumId="30" w15:restartNumberingAfterBreak="0">
+  <w:abstractNum w:abstractNumId="32" w15:restartNumberingAfterBreak="0">
     <w:nsid w:val="70F94D4B"/>
     <w:multiLevelType w:val="hybridMultilevel"/>
     <w:tmpl w:val="55B2F994"/>
@@ -21397,7 +21709,7 @@
       </w:rPr>
     </w:lvl>
   </w:abstractNum>
-  <w:abstractNum w:abstractNumId="31" w15:restartNumberingAfterBreak="0">
+  <w:abstractNum w:abstractNumId="33" w15:restartNumberingAfterBreak="0">
     <w:nsid w:val="718969C6"/>
     <w:multiLevelType w:val="hybridMultilevel"/>
     <w:tmpl w:val="36A826CE"/>
@@ -21483,7 +21795,7 @@
       </w:pPr>
     </w:lvl>
   </w:abstractNum>
-  <w:abstractNum w:abstractNumId="32" w15:restartNumberingAfterBreak="0">
+  <w:abstractNum w:abstractNumId="34" w15:restartNumberingAfterBreak="0">
     <w:nsid w:val="737C1CF3"/>
     <w:multiLevelType w:val="hybridMultilevel"/>
     <w:tmpl w:val="96BC461A"/>
@@ -21596,7 +21908,7 @@
       </w:rPr>
     </w:lvl>
   </w:abstractNum>
-  <w:abstractNum w:abstractNumId="33" w15:restartNumberingAfterBreak="0">
+  <w:abstractNum w:abstractNumId="35" w15:restartNumberingAfterBreak="0">
     <w:nsid w:val="73C94104"/>
     <w:multiLevelType w:val="multilevel"/>
     <w:tmpl w:val="937CA8BE"/>
@@ -21710,28 +22022,28 @@
     </w:lvl>
   </w:abstractNum>
   <w:num w:numId="1">
-    <w:abstractNumId w:val="11"/>
+    <w:abstractNumId w:val="12"/>
   </w:num>
   <w:num w:numId="2">
     <w:abstractNumId w:val="2"/>
   </w:num>
   <w:num w:numId="3">
-    <w:abstractNumId w:val="13"/>
+    <w:abstractNumId w:val="14"/>
   </w:num>
   <w:num w:numId="4">
-    <w:abstractNumId w:val="33"/>
+    <w:abstractNumId w:val="35"/>
   </w:num>
   <w:num w:numId="5">
     <w:abstractNumId w:val="7"/>
   </w:num>
   <w:num w:numId="6">
-    <w:abstractNumId w:val="18"/>
+    <w:abstractNumId w:val="20"/>
   </w:num>
   <w:num w:numId="7">
-    <w:abstractNumId w:val="15"/>
+    <w:abstractNumId w:val="16"/>
   </w:num>
   <w:num w:numId="8">
-    <w:abstractNumId w:val="19"/>
+    <w:abstractNumId w:val="21"/>
   </w:num>
   <w:num w:numId="9">
     <w:abstractNumId w:val="8"/>
@@ -21743,43 +22055,43 @@
     <w:abstractNumId w:val="3"/>
   </w:num>
   <w:num w:numId="12">
-    <w:abstractNumId w:val="31"/>
+    <w:abstractNumId w:val="33"/>
   </w:num>
   <w:num w:numId="13">
-    <w:abstractNumId w:val="20"/>
+    <w:abstractNumId w:val="22"/>
   </w:num>
   <w:num w:numId="14">
-    <w:abstractNumId w:val="30"/>
+    <w:abstractNumId w:val="32"/>
   </w:num>
   <w:num w:numId="15">
     <w:abstractNumId w:val="1"/>
   </w:num>
   <w:num w:numId="16">
-    <w:abstractNumId w:val="21"/>
+    <w:abstractNumId w:val="23"/>
   </w:num>
   <w:num w:numId="17">
+    <w:abstractNumId w:val="28"/>
+  </w:num>
+  <w:num w:numId="18">
     <w:abstractNumId w:val="26"/>
   </w:num>
-  <w:num w:numId="18">
-    <w:abstractNumId w:val="24"/>
-  </w:num>
   <w:num w:numId="19">
-    <w:abstractNumId w:val="10"/>
+    <w:abstractNumId w:val="11"/>
   </w:num>
   <w:num w:numId="20">
-    <w:abstractNumId w:val="17"/>
+    <w:abstractNumId w:val="19"/>
   </w:num>
   <w:num w:numId="21">
-    <w:abstractNumId w:val="9"/>
+    <w:abstractNumId w:val="10"/>
   </w:num>
   <w:num w:numId="22">
     <w:abstractNumId w:val="6"/>
   </w:num>
   <w:num w:numId="23">
-    <w:abstractNumId w:val="14"/>
+    <w:abstractNumId w:val="15"/>
   </w:num>
   <w:num w:numId="24">
-    <w:abstractNumId w:val="16"/>
+    <w:abstractNumId w:val="17"/>
   </w:num>
   <w:num w:numId="25">
     <w:abstractNumId w:val="0"/>
@@ -21788,28 +22100,34 @@
     <w:abstractNumId w:val="5"/>
   </w:num>
   <w:num w:numId="27">
-    <w:abstractNumId w:val="28"/>
+    <w:abstractNumId w:val="30"/>
   </w:num>
   <w:num w:numId="28">
+    <w:abstractNumId w:val="31"/>
+  </w:num>
+  <w:num w:numId="29">
+    <w:abstractNumId w:val="27"/>
+  </w:num>
+  <w:num w:numId="30">
     <w:abstractNumId w:val="29"/>
   </w:num>
-  <w:num w:numId="29">
+  <w:num w:numId="31">
     <w:abstractNumId w:val="25"/>
   </w:num>
-  <w:num w:numId="30">
-    <w:abstractNumId w:val="27"/>
-  </w:num>
-  <w:num w:numId="31">
-    <w:abstractNumId w:val="23"/>
-  </w:num>
   <w:num w:numId="32">
-    <w:abstractNumId w:val="22"/>
+    <w:abstractNumId w:val="24"/>
   </w:num>
   <w:num w:numId="33">
-    <w:abstractNumId w:val="32"/>
+    <w:abstractNumId w:val="34"/>
   </w:num>
   <w:num w:numId="34">
-    <w:abstractNumId w:val="12"/>
+    <w:abstractNumId w:val="13"/>
+  </w:num>
+  <w:num w:numId="35">
+    <w:abstractNumId w:val="18"/>
+  </w:num>
+  <w:num w:numId="36">
+    <w:abstractNumId w:val="9"/>
   </w:num>
 </w:numbering>
 </file>
@@ -27965,6 +28283,47 @@
       <w:color w:val="808080"/>
     </w:rPr>
   </w:style>
+  <w:style w:type="paragraph" w:styleId="EndnoteText">
+    <w:name w:val="endnote text"/>
+    <w:basedOn w:val="Normal"/>
+    <w:link w:val="EndnoteTextChar"/>
+    <w:uiPriority w:val="99"/>
+    <w:semiHidden/>
+    <w:unhideWhenUsed/>
+    <w:rsid w:val="000205DA"/>
+    <w:pPr>
+      <w:spacing w:after="0" w:line="240" w:lineRule="auto"/>
+    </w:pPr>
+    <w:rPr>
+      <w:sz w:val="20"/>
+      <w:szCs w:val="20"/>
+    </w:rPr>
+  </w:style>
+  <w:style w:type="character" w:customStyle="1" w:styleId="EndnoteTextChar">
+    <w:name w:val="Endnote Text Char"/>
+    <w:basedOn w:val="DefaultParagraphFont"/>
+    <w:link w:val="EndnoteText"/>
+    <w:uiPriority w:val="99"/>
+    <w:semiHidden/>
+    <w:rsid w:val="000205DA"/>
+    <w:rPr>
+      <w:rFonts w:ascii="Cambria" w:eastAsiaTheme="minorHAnsi" w:hAnsi="Cambria"/>
+      <w:sz w:val="20"/>
+      <w:szCs w:val="20"/>
+      <w:lang w:eastAsia="en-US"/>
+    </w:rPr>
+  </w:style>
+  <w:style w:type="character" w:styleId="EndnoteReference">
+    <w:name w:val="endnote reference"/>
+    <w:basedOn w:val="DefaultParagraphFont"/>
+    <w:uiPriority w:val="99"/>
+    <w:semiHidden/>
+    <w:unhideWhenUsed/>
+    <w:rsid w:val="000205DA"/>
+    <w:rPr>
+      <w:vertAlign w:val="superscript"/>
+    </w:rPr>
+  </w:style>
 </w:styles>
 </file>
 
@@ -28234,7 +28593,7 @@
 </file>
 
 <file path=customXml/itemProps1.xml><?xml version="1.0" encoding="utf-8"?>
-<ds:datastoreItem xmlns:ds="http://schemas.openxmlformats.org/officeDocument/2006/customXml" ds:itemID="{8BB1E4C0-6DF1-4347-A719-2E991B3CFAF0}">
+<ds:datastoreItem xmlns:ds="http://schemas.openxmlformats.org/officeDocument/2006/customXml" ds:itemID="{9CFE34C2-CE5D-4529-A170-EC7A63D97D10}">
   <ds:schemaRefs>
     <ds:schemaRef ds:uri="http://schemas.openxmlformats.org/officeDocument/2006/bibliography"/>
   </ds:schemaRefs>

</xml_diff>